<commit_message>
chap 6 refining - methods
</commit_message>
<xml_diff>
--- a/additional_info.docx
+++ b/additional_info.docx
@@ -9,714 +9,35 @@
           <w:szCs w:val="24"/>
         </w:rPr>
       </w:pPr>
-      <w:r>
-        <w:rPr>
-          <w:szCs w:val="24"/>
-        </w:rPr>
-        <w:t xml:space="preserve">For a better understanding about the biological </w:t>
-      </w:r>
-      <w:r>
-        <w:rPr>
-          <w:szCs w:val="24"/>
-        </w:rPr>
-        <w:t xml:space="preserve">interaction between </w:t>
-      </w:r>
-      <w:r>
-        <w:rPr>
-          <w:szCs w:val="24"/>
-        </w:rPr>
-        <w:t xml:space="preserve">the </w:t>
-      </w:r>
-      <w:r>
-        <w:rPr>
-          <w:szCs w:val="24"/>
-        </w:rPr>
-        <w:t>microsporidia and the</w:t>
-      </w:r>
-      <w:r>
-        <w:rPr>
-          <w:szCs w:val="24"/>
-        </w:rPr>
-        <w:t xml:space="preserve"> host</w:t>
-      </w:r>
-      <w:r>
-        <w:rPr>
-          <w:szCs w:val="24"/>
-        </w:rPr>
-        <w:t xml:space="preserve"> species</w:t>
-      </w:r>
-      <w:r>
-        <w:rPr>
-          <w:szCs w:val="24"/>
-        </w:rPr>
-        <w:t xml:space="preserve"> as well as</w:t>
-      </w:r>
-      <w:r>
-        <w:rPr>
-          <w:szCs w:val="24"/>
-        </w:rPr>
-        <w:t xml:space="preserve"> their</w:t>
-      </w:r>
-      <w:r>
-        <w:rPr>
-          <w:szCs w:val="24"/>
-        </w:rPr>
-        <w:t xml:space="preserve"> </w:t>
-      </w:r>
-      <w:r>
-        <w:rPr>
-          <w:szCs w:val="24"/>
-        </w:rPr>
-        <w:t>position in the tree of life</w:t>
-      </w:r>
-      <w:r>
-        <w:rPr>
-          <w:szCs w:val="24"/>
-        </w:rPr>
-        <w:t>,</w:t>
-      </w:r>
-      <w:r>
-        <w:rPr>
-          <w:szCs w:val="24"/>
-        </w:rPr>
-        <w:t xml:space="preserve"> </w:t>
-      </w:r>
-      <w:r>
-        <w:rPr>
-          <w:szCs w:val="24"/>
-        </w:rPr>
-        <w:t xml:space="preserve">it is </w:t>
-      </w:r>
-      <w:r>
-        <w:rPr>
-          <w:szCs w:val="24"/>
-        </w:rPr>
-        <w:t>necessary</w:t>
-      </w:r>
-      <w:r>
-        <w:rPr>
-          <w:szCs w:val="24"/>
-        </w:rPr>
-        <w:t xml:space="preserve"> to </w:t>
-      </w:r>
-      <w:r>
-        <w:rPr>
-          <w:szCs w:val="24"/>
-        </w:rPr>
-        <w:t>investigate</w:t>
-      </w:r>
-      <w:r>
-        <w:rPr>
-          <w:szCs w:val="24"/>
-        </w:rPr>
-        <w:t xml:space="preserve"> the </w:t>
-      </w:r>
-      <w:r>
-        <w:rPr>
-          <w:szCs w:val="24"/>
-        </w:rPr>
-        <w:t>ancestor of these</w:t>
-      </w:r>
-      <w:r>
-        <w:rPr>
-          <w:szCs w:val="24"/>
-        </w:rPr>
-        <w:t xml:space="preserve"> </w:t>
-      </w:r>
-      <w:r>
-        <w:rPr>
-          <w:szCs w:val="24"/>
-        </w:rPr>
-        <w:t>eukaryotic parasites</w:t>
-      </w:r>
-      <w:r>
-        <w:rPr>
-          <w:szCs w:val="24"/>
-        </w:rPr>
-        <w:t xml:space="preserve"> </w:t>
-      </w:r>
-      <w:r>
-        <w:rPr>
-          <w:szCs w:val="24"/>
-        </w:rPr>
-        <w:fldChar w:fldCharType="begin"/>
-      </w:r>
-      <w:r>
-        <w:rPr>
-          <w:szCs w:val="24"/>
-        </w:rPr>
-        <w:instrText xml:space="preserve"> ADDIN ZOTERO_ITEM CSL_CITATION {"citationID":"fRNKq9nA","properties":{"formattedCitation":"\\uldash{(Keeling and Fast, 2002)}","plainCitation":"(Keeling and Fast, 2002)","noteIndex":0},"citationItems":[{"id":153,"uris":["http://zotero.org/users/4800858/items/NPY2PWLP"],"uri":["http://zotero.org/users/4800858/items/NPY2PWLP"],"itemData":{"id":153,"type":"article-journal","title":"Microsporidia: biology and evolution of highly reduced intracellular parasites.","container-title":"Annual review of microbiology","page":"93-116","volume":"56","abstract":"Microsporidia are a large group of microbial eukaryotes composed exclusively of obligate intracellular parasites of other eukaryotes. Almost 150 years of microsporidian research has led to a basic understanding of many aspects of microsporidian biology, especially their unique and highly specialized mode of infection, where the parasite enters its host through a projectile tube that is expelled at high velocity. Molecular biology and genomic studies on microsporidia have also drawn attention to many other unusual features, including a unique core carbon metabolism and genomes in the size range of bacteria. These seemingly simple parasites were once thought to be the most primitive eukaryotes; however, we now know from molecular phylogeny that they are highly specialized fungi. The fungal nature of microsporidia indicates that microsporidia have undergone severe selective reduction permeating every level of their biology: From cell structures to metabolism, and from genomics to gene structure, microsporidia are reduced.","DOI":"10.1146/annurev.micro.56.012302.160854","author":[{"family":"Keeling","given":"Patrick J"},{"family":"Fast","given":"Naomi M"}],"issued":{"date-parts":[["2002",1]]}}}],"schema":"https://github.com/citation-style-language/schema/raw/master/csl-citation.json"} </w:instrText>
-      </w:r>
-      <w:r>
-        <w:rPr>
-          <w:szCs w:val="24"/>
-        </w:rPr>
-        <w:fldChar w:fldCharType="separate"/>
-      </w:r>
-      <w:r>
-        <w:rPr>
-          <w:szCs w:val="24"/>
-          <w:u w:val="dash"/>
-        </w:rPr>
-        <w:t>(Keeling and Fast, 2002)</w:t>
-      </w:r>
-      <w:r>
-        <w:rPr>
-          <w:szCs w:val="24"/>
-        </w:rPr>
-        <w:fldChar w:fldCharType="end"/>
-      </w:r>
-      <w:r>
-        <w:rPr>
-          <w:szCs w:val="24"/>
-        </w:rPr>
-        <w:t xml:space="preserve">. </w:t>
-      </w:r>
-      <w:r>
-        <w:rPr>
-          <w:szCs w:val="24"/>
-        </w:rPr>
-        <w:t xml:space="preserve">Thus, </w:t>
-      </w:r>
-      <w:r>
-        <w:rPr>
-          <w:szCs w:val="24"/>
-        </w:rPr>
-        <w:t xml:space="preserve">we </w:t>
-      </w:r>
-      <w:r>
-        <w:rPr>
-          <w:szCs w:val="24"/>
-        </w:rPr>
-        <w:t>carried out</w:t>
-      </w:r>
-      <w:r>
-        <w:rPr>
-          <w:szCs w:val="24"/>
-        </w:rPr>
-        <w:t xml:space="preserve"> this study </w:t>
-      </w:r>
-      <w:r>
-        <w:rPr>
-          <w:szCs w:val="24"/>
-        </w:rPr>
-        <w:t xml:space="preserve">to </w:t>
-      </w:r>
-      <w:r>
-        <w:rPr>
-          <w:szCs w:val="24"/>
-        </w:rPr>
-        <w:t>examine the fungal related origin of microsporidia and</w:t>
-      </w:r>
-      <w:r>
-        <w:rPr>
-          <w:szCs w:val="24"/>
-        </w:rPr>
-        <w:t xml:space="preserve"> to</w:t>
-      </w:r>
-      <w:r>
-        <w:rPr>
-          <w:szCs w:val="24"/>
-        </w:rPr>
-        <w:t xml:space="preserve"> explore</w:t>
-      </w:r>
-      <w:r>
-        <w:rPr>
-          <w:szCs w:val="24"/>
-        </w:rPr>
-        <w:t xml:space="preserve"> the </w:t>
-      </w:r>
-      <w:r>
-        <w:rPr>
-          <w:szCs w:val="24"/>
-        </w:rPr>
-        <w:t>metabolic network of their last common ancestor</w:t>
-      </w:r>
-      <w:r>
-        <w:rPr>
-          <w:szCs w:val="24"/>
-        </w:rPr>
-        <w:t>.</w:t>
-      </w:r>
-      <w:r>
-        <w:rPr>
-          <w:szCs w:val="24"/>
-        </w:rPr>
-        <w:t xml:space="preserve"> </w:t>
-      </w:r>
-      <w:r>
-        <w:rPr>
-          <w:szCs w:val="24"/>
-        </w:rPr>
-        <w:t>In Chapter 2, "</w:t>
-      </w:r>
-      <w:r>
-        <w:rPr>
-          <w:szCs w:val="24"/>
-        </w:rPr>
-        <w:t xml:space="preserve"> </w:t>
-      </w:r>
-      <w:r>
-        <w:rPr>
-          <w:szCs w:val="24"/>
-        </w:rPr>
-        <w:t xml:space="preserve">The estimation of the microsporidian </w:t>
-      </w:r>
-      <w:r>
-        <w:rPr>
-          <w:szCs w:val="24"/>
+      <w:bookmarkStart w:id="0" w:name="_GoBack"/>
+      <w:bookmarkEnd w:id="0"/>
+      <w:r>
+        <w:rPr>
+          <w:szCs w:val="24"/>
+          <w:highlight w:val="yellow"/>
+        </w:rPr>
+        <w:t xml:space="preserve">The estimation of the </w:t>
+      </w:r>
+      <w:r>
+        <w:rPr>
+          <w:szCs w:val="24"/>
+          <w:highlight w:val="yellow"/>
+        </w:rPr>
+        <w:t xml:space="preserve">microsporidian </w:t>
+      </w:r>
+      <w:r>
+        <w:rPr>
+          <w:szCs w:val="24"/>
+          <w:highlight w:val="yellow"/>
         </w:rPr>
         <w:t>last common ancestor</w:t>
       </w:r>
       <w:r>
         <w:rPr>
           <w:szCs w:val="24"/>
+          <w:highlight w:val="yellow"/>
         </w:rPr>
         <w:t xml:space="preserve"> protein set</w:t>
-      </w:r>
-      <w:r>
-        <w:rPr>
-          <w:szCs w:val="24"/>
-        </w:rPr>
-        <w:t xml:space="preserve"> "</w:t>
-      </w:r>
-      <w:r>
-        <w:rPr>
-          <w:szCs w:val="24"/>
-        </w:rPr>
-        <w:t xml:space="preserve">, we </w:t>
-      </w:r>
-      <w:r>
-        <w:rPr>
-          <w:szCs w:val="24"/>
-        </w:rPr>
-        <w:t>used</w:t>
-      </w:r>
-      <w:r>
-        <w:rPr>
-          <w:szCs w:val="24"/>
-        </w:rPr>
-        <w:t xml:space="preserve"> a </w:t>
-      </w:r>
-      <w:r>
-        <w:rPr>
-          <w:szCs w:val="24"/>
-        </w:rPr>
-        <w:t>parsimony</w:t>
-      </w:r>
-      <w:r>
-        <w:rPr>
-          <w:szCs w:val="24"/>
-        </w:rPr>
-        <w:t xml:space="preserve"> approach </w:t>
-      </w:r>
-      <w:r>
-        <w:rPr>
-          <w:szCs w:val="24"/>
-        </w:rPr>
-        <w:t>to</w:t>
-      </w:r>
-      <w:r>
-        <w:rPr>
-          <w:szCs w:val="24"/>
-        </w:rPr>
-        <w:t xml:space="preserve"> estimat</w:t>
-      </w:r>
-      <w:r>
-        <w:rPr>
-          <w:szCs w:val="24"/>
-        </w:rPr>
-        <w:t>e</w:t>
-      </w:r>
-      <w:r>
-        <w:rPr>
-          <w:szCs w:val="24"/>
-        </w:rPr>
-        <w:t xml:space="preserve"> the </w:t>
-      </w:r>
-      <w:r>
-        <w:rPr>
-          <w:szCs w:val="24"/>
-        </w:rPr>
-        <w:t>protein set of microsporidia last common ancestor</w:t>
-      </w:r>
-      <w:r>
-        <w:rPr>
-          <w:szCs w:val="24"/>
-        </w:rPr>
-        <w:t xml:space="preserve"> (LCA)</w:t>
-      </w:r>
-      <w:r>
-        <w:rPr>
-          <w:szCs w:val="24"/>
-        </w:rPr>
-        <w:t>, which</w:t>
-      </w:r>
-      <w:r>
-        <w:rPr>
-          <w:szCs w:val="24"/>
-        </w:rPr>
-        <w:t xml:space="preserve"> </w:t>
-      </w:r>
-      <w:r>
-        <w:rPr>
-          <w:szCs w:val="24"/>
-        </w:rPr>
-        <w:t>was</w:t>
-      </w:r>
-      <w:r>
-        <w:rPr>
-          <w:szCs w:val="24"/>
-        </w:rPr>
-        <w:t xml:space="preserve"> then</w:t>
-      </w:r>
-      <w:r>
-        <w:rPr>
-          <w:szCs w:val="24"/>
-        </w:rPr>
-        <w:t xml:space="preserve"> </w:t>
-      </w:r>
-      <w:r>
-        <w:rPr>
-          <w:szCs w:val="24"/>
-        </w:rPr>
-        <w:t>the</w:t>
-      </w:r>
-      <w:r>
-        <w:rPr>
-          <w:szCs w:val="24"/>
-        </w:rPr>
-        <w:t xml:space="preserve"> basic</w:t>
-      </w:r>
-      <w:r>
-        <w:rPr>
-          <w:szCs w:val="24"/>
-        </w:rPr>
-        <w:t xml:space="preserve"> data for </w:t>
-      </w:r>
-      <w:r>
-        <w:rPr>
-          <w:szCs w:val="24"/>
-        </w:rPr>
-        <w:t>the</w:t>
-      </w:r>
-      <w:r>
-        <w:rPr>
-          <w:szCs w:val="24"/>
-        </w:rPr>
-        <w:t xml:space="preserve"> downstream analyse</w:t>
-      </w:r>
-      <w:r>
-        <w:rPr>
-          <w:szCs w:val="24"/>
-        </w:rPr>
-        <w:t xml:space="preserve">s. </w:t>
-      </w:r>
-      <w:r>
-        <w:rPr>
-          <w:szCs w:val="24"/>
-        </w:rPr>
-        <w:t xml:space="preserve">In order to </w:t>
-      </w:r>
-      <w:r>
-        <w:rPr>
-          <w:szCs w:val="24"/>
-        </w:rPr>
-        <w:t>analyze the phylogenetic distribution of the microsporidia</w:t>
-      </w:r>
-      <w:r>
-        <w:rPr>
-          <w:szCs w:val="24"/>
-        </w:rPr>
-        <w:t>n</w:t>
-      </w:r>
-      <w:r>
-        <w:rPr>
-          <w:szCs w:val="24"/>
-        </w:rPr>
-        <w:t xml:space="preserve"> LCA proteins</w:t>
-      </w:r>
-      <w:r>
-        <w:rPr>
-          <w:szCs w:val="24"/>
-        </w:rPr>
-        <w:t xml:space="preserve"> in a</w:t>
-      </w:r>
-      <w:r>
-        <w:rPr>
-          <w:szCs w:val="24"/>
-        </w:rPr>
-        <w:t>n</w:t>
-      </w:r>
-      <w:r>
-        <w:rPr>
-          <w:szCs w:val="24"/>
-        </w:rPr>
-        <w:t xml:space="preserve"> effective</w:t>
-      </w:r>
-      <w:r>
-        <w:rPr>
-          <w:szCs w:val="24"/>
-        </w:rPr>
-        <w:t xml:space="preserve"> and informative manner</w:t>
-      </w:r>
-      <w:r>
-        <w:rPr>
-          <w:szCs w:val="24"/>
-        </w:rPr>
-        <w:t>,</w:t>
-      </w:r>
-      <w:r>
-        <w:rPr>
-          <w:szCs w:val="24"/>
-        </w:rPr>
-        <w:t xml:space="preserve"> </w:t>
-      </w:r>
-      <w:r>
-        <w:rPr>
-          <w:szCs w:val="24"/>
-        </w:rPr>
-        <w:t>we</w:t>
-      </w:r>
-      <w:r>
-        <w:rPr>
-          <w:szCs w:val="24"/>
-        </w:rPr>
-        <w:t xml:space="preserve"> developed an phylogenetic visualization and analysis tool name</w:t>
-      </w:r>
-      <w:r>
-        <w:rPr>
-          <w:szCs w:val="24"/>
-        </w:rPr>
-        <w:t>d</w:t>
-      </w:r>
-      <w:r>
-        <w:rPr>
-          <w:szCs w:val="24"/>
-        </w:rPr>
-        <w:t xml:space="preserve"> PhyloProfile</w:t>
-      </w:r>
-      <w:r>
-        <w:rPr>
-          <w:szCs w:val="24"/>
-        </w:rPr>
-        <w:t>,</w:t>
-      </w:r>
-      <w:r>
-        <w:rPr>
-          <w:szCs w:val="24"/>
-        </w:rPr>
-        <w:t xml:space="preserve"> which is </w:t>
-      </w:r>
-      <w:r>
-        <w:rPr>
-          <w:szCs w:val="24"/>
-        </w:rPr>
-        <w:t>introduced i</w:t>
-      </w:r>
-      <w:r>
-        <w:rPr>
-          <w:szCs w:val="24"/>
-        </w:rPr>
-        <w:t>n Chapter 3, "PhyloProfile: an interactive visualization tool for exploring complex phylogenetic profile</w:t>
-      </w:r>
-      <w:r>
-        <w:rPr>
-          <w:szCs w:val="24"/>
-        </w:rPr>
-        <w:t>s</w:t>
-      </w:r>
-      <w:r>
-        <w:rPr>
-          <w:szCs w:val="24"/>
-        </w:rPr>
-        <w:t>"</w:t>
-      </w:r>
-      <w:r>
-        <w:rPr>
-          <w:szCs w:val="24"/>
-        </w:rPr>
-        <w:t xml:space="preserve">. </w:t>
-      </w:r>
-      <w:r>
-        <w:rPr>
-          <w:szCs w:val="24"/>
-        </w:rPr>
-        <w:t>In Chapter 4, "</w:t>
-      </w:r>
-      <w:r>
-        <w:rPr>
-          <w:szCs w:val="24"/>
-        </w:rPr>
-        <w:t xml:space="preserve">Distribution analysis of microsporidian LCA proteins", we applied </w:t>
-      </w:r>
-      <w:r>
-        <w:rPr>
-          <w:szCs w:val="24"/>
-        </w:rPr>
-        <w:t xml:space="preserve">PhyloProfile to </w:t>
-      </w:r>
-      <w:r>
-        <w:rPr>
-          <w:szCs w:val="24"/>
-        </w:rPr>
-        <w:t>the protein se</w:t>
-      </w:r>
-      <w:r>
-        <w:rPr>
-          <w:szCs w:val="24"/>
-        </w:rPr>
-        <w:t>t of the</w:t>
-      </w:r>
-      <w:r>
-        <w:rPr>
-          <w:szCs w:val="24"/>
-        </w:rPr>
-        <w:t xml:space="preserve"> microsporidian LCA to </w:t>
-      </w:r>
-      <w:r>
-        <w:rPr>
-          <w:szCs w:val="24"/>
-        </w:rPr>
-        <w:t>measure the evolutionary ages of those sequences</w:t>
-      </w:r>
-      <w:r>
-        <w:rPr>
-          <w:szCs w:val="24"/>
-        </w:rPr>
-        <w:t xml:space="preserve">. </w:t>
-      </w:r>
-      <w:r>
-        <w:rPr>
-          <w:szCs w:val="24"/>
-        </w:rPr>
-        <w:t>T</w:t>
-      </w:r>
-      <w:r>
-        <w:rPr>
-          <w:szCs w:val="24"/>
-        </w:rPr>
-        <w:t>he</w:t>
-      </w:r>
-      <w:r>
-        <w:rPr>
-          <w:szCs w:val="24"/>
-        </w:rPr>
-        <w:t xml:space="preserve"> last</w:t>
-      </w:r>
-      <w:r>
-        <w:rPr>
-          <w:szCs w:val="24"/>
-        </w:rPr>
-        <w:t xml:space="preserve"> chapter, "</w:t>
-      </w:r>
-      <w:r>
-        <w:rPr>
-          <w:szCs w:val="24"/>
-        </w:rPr>
-        <w:t xml:space="preserve"> </w:t>
-      </w:r>
-      <w:r>
-        <w:rPr>
-          <w:szCs w:val="24"/>
-        </w:rPr>
-        <w:t xml:space="preserve">Metabolic pathway analysis of </w:t>
-      </w:r>
-      <w:r>
-        <w:rPr>
-          <w:szCs w:val="24"/>
-        </w:rPr>
-        <w:t xml:space="preserve">the </w:t>
-      </w:r>
-      <w:r>
-        <w:rPr>
-          <w:szCs w:val="24"/>
-        </w:rPr>
-        <w:t>microsporidian LCA proteins</w:t>
-      </w:r>
-      <w:r>
-        <w:rPr>
-          <w:szCs w:val="24"/>
-        </w:rPr>
-        <w:t>"</w:t>
-      </w:r>
-      <w:r>
-        <w:rPr>
-          <w:szCs w:val="24"/>
-        </w:rPr>
-        <w:t xml:space="preserve">, </w:t>
-      </w:r>
-      <w:r>
-        <w:rPr>
-          <w:szCs w:val="24"/>
-        </w:rPr>
-        <w:t>describes</w:t>
-      </w:r>
-      <w:r>
-        <w:rPr>
-          <w:szCs w:val="24"/>
-        </w:rPr>
-        <w:t xml:space="preserve"> a</w:t>
-      </w:r>
-      <w:r>
-        <w:rPr>
-          <w:szCs w:val="24"/>
-        </w:rPr>
-        <w:t xml:space="preserve"> novel approach </w:t>
-      </w:r>
-      <w:r>
-        <w:rPr>
-          <w:szCs w:val="24"/>
-        </w:rPr>
-        <w:t xml:space="preserve">to assign </w:t>
-      </w:r>
-      <w:r>
-        <w:rPr>
-          <w:szCs w:val="24"/>
-        </w:rPr>
-        <w:t xml:space="preserve">the </w:t>
-      </w:r>
-      <w:r>
-        <w:rPr>
-          <w:szCs w:val="24"/>
-        </w:rPr>
-        <w:t>functional annotations to the microsporidia LCA proteins and</w:t>
-      </w:r>
-      <w:r>
-        <w:rPr>
-          <w:szCs w:val="24"/>
-        </w:rPr>
-        <w:t xml:space="preserve"> </w:t>
-      </w:r>
-      <w:r>
-        <w:rPr>
-          <w:szCs w:val="24"/>
-        </w:rPr>
-        <w:t>based on those annotations, the microsporidian LCA</w:t>
-      </w:r>
-      <w:r>
-        <w:rPr>
-          <w:szCs w:val="24"/>
-        </w:rPr>
-        <w:t xml:space="preserve"> metabolic network </w:t>
-      </w:r>
-      <w:r>
-        <w:rPr>
-          <w:szCs w:val="24"/>
-        </w:rPr>
-        <w:t xml:space="preserve">was compared </w:t>
-      </w:r>
-      <w:r>
-        <w:rPr>
-          <w:szCs w:val="24"/>
-        </w:rPr>
-        <w:t>w</w:t>
-      </w:r>
-      <w:r>
-        <w:rPr>
-          <w:szCs w:val="24"/>
-        </w:rPr>
-        <w:t>ith those of the extant species.</w:t>
       </w:r>
     </w:p>
     <w:p>
@@ -733,21 +54,49 @@
         <w:rPr>
           <w:szCs w:val="24"/>
         </w:rPr>
-        <w:sectPr>
-          <w:headerReference w:type="default" r:id="rId9"/>
-          <w:footerReference w:type="default" r:id="rId10"/>
-          <w:footnotePr>
-            <w:pos w:val="beneathText"/>
-          </w:footnotePr>
-          <w:endnotePr>
-            <w:numFmt w:val="decimal"/>
-          </w:endnotePr>
-          <w:pgSz w:w="11906" w:h="16838"/>
-          <w:pgMar w:top="1418" w:right="1814" w:bottom="1418" w:left="1814" w:header="709" w:footer="709" w:gutter="0"/>
-          <w:cols w:space="708"/>
-          <w:docGrid w:linePitch="360"/>
-        </w:sectPr>
-      </w:pPr>
+      </w:pPr>
+      <w:r>
+        <w:rPr>
+          <w:szCs w:val="24"/>
+          <w:highlight w:val="yellow"/>
+        </w:rPr>
+        <w:t xml:space="preserve">Proportion of </w:t>
+      </w:r>
+      <w:r>
+        <w:rPr>
+          <w:szCs w:val="24"/>
+          <w:highlight w:val="yellow"/>
+        </w:rPr>
+        <w:t>orthologous</w:t>
+      </w:r>
+      <w:r>
+        <w:rPr>
+          <w:szCs w:val="24"/>
+          <w:highlight w:val="yellow"/>
+        </w:rPr>
+        <w:t xml:space="preserve"> and lineage specific proteins (or </w:t>
+      </w:r>
+      <w:r>
+        <w:rPr>
+          <w:szCs w:val="24"/>
+          <w:highlight w:val="yellow"/>
+        </w:rPr>
+        <w:t>the reduction and exp</w:t>
+      </w:r>
+      <w:r>
+        <w:rPr>
+          <w:szCs w:val="24"/>
+          <w:highlight w:val="yellow"/>
+        </w:rPr>
+        <w:t>ansion in microsporidian genome</w:t>
+      </w:r>
+      <w:r>
+        <w:rPr>
+          <w:szCs w:val="24"/>
+          <w:highlight w:val="yellow"/>
+        </w:rPr>
+        <w:t>)</w:t>
+      </w:r>
     </w:p>
     <w:p>
       <w:pPr>
@@ -760,307 +109,25 @@
         <w:rPr>
           <w:szCs w:val="24"/>
         </w:rPr>
-        <w:lastRenderedPageBreak/>
-        <w:t xml:space="preserve">The estimation of the </w:t>
-      </w:r>
-      <w:r>
-        <w:rPr>
-          <w:szCs w:val="24"/>
-        </w:rPr>
-        <w:t xml:space="preserve">microsporidian </w:t>
-      </w:r>
-      <w:r>
-        <w:rPr>
-          <w:szCs w:val="24"/>
-        </w:rPr>
-        <w:t>last common ancestor</w:t>
-      </w:r>
-      <w:r>
-        <w:rPr>
-          <w:szCs w:val="24"/>
-        </w:rPr>
-        <w:t xml:space="preserve"> protein set</w:t>
-      </w:r>
-    </w:p>
-    <w:p>
-      <w:pPr>
-        <w:spacing w:after="0" w:line="360" w:lineRule="auto"/>
-        <w:rPr>
-          <w:szCs w:val="24"/>
-        </w:rPr>
-      </w:pPr>
-    </w:p>
-    <w:p>
-      <w:pPr>
-        <w:pStyle w:val="Heading1"/>
-      </w:pPr>
-      <w:r>
-        <w:rPr>
-          <w:highlight w:val="yellow"/>
-        </w:rPr>
-        <w:t>Introduction</w:t>
-      </w:r>
-    </w:p>
-    <w:p>
-      <w:pPr>
-        <w:spacing w:after="0" w:line="360" w:lineRule="auto"/>
-        <w:rPr>
-          <w:szCs w:val="24"/>
-        </w:rPr>
-      </w:pPr>
-      <w:r>
-        <w:rPr>
-          <w:szCs w:val="24"/>
-        </w:rPr>
-        <w:t>The</w:t>
-      </w:r>
-      <w:r>
-        <w:rPr>
-          <w:szCs w:val="24"/>
-        </w:rPr>
-        <w:t xml:space="preserve"> </w:t>
-      </w:r>
-      <w:r>
-        <w:rPr>
-          <w:szCs w:val="24"/>
-        </w:rPr>
-        <w:t xml:space="preserve">analysis of </w:t>
-      </w:r>
-      <w:r>
-        <w:rPr>
-          <w:szCs w:val="24"/>
-        </w:rPr>
-        <w:t>species phylogeny can give insight into the evolutionary history of those species, such as</w:t>
-      </w:r>
-      <w:r>
-        <w:rPr>
-          <w:szCs w:val="24"/>
-        </w:rPr>
-        <w:t xml:space="preserve"> what is the</w:t>
-      </w:r>
-      <w:r>
-        <w:rPr>
-          <w:szCs w:val="24"/>
-        </w:rPr>
-        <w:t xml:space="preserve"> systematic</w:t>
-      </w:r>
-      <w:r>
-        <w:rPr>
-          <w:szCs w:val="24"/>
-        </w:rPr>
-        <w:t xml:space="preserve"> relationship between them and the others in the phylogenetic tree of life, or</w:t>
-      </w:r>
-      <w:r>
-        <w:rPr>
-          <w:szCs w:val="24"/>
-        </w:rPr>
-        <w:t xml:space="preserve"> how their pathways evolved</w:t>
-      </w:r>
-      <w:r>
-        <w:rPr>
-          <w:szCs w:val="24"/>
-        </w:rPr>
-        <w:t xml:space="preserve"> across </w:t>
-      </w:r>
-      <w:r>
-        <w:rPr>
-          <w:szCs w:val="24"/>
-        </w:rPr>
-        <w:t xml:space="preserve">species and </w:t>
-      </w:r>
-      <w:r>
-        <w:rPr>
-          <w:szCs w:val="24"/>
-        </w:rPr>
-        <w:t>time</w:t>
-      </w:r>
-      <w:r>
-        <w:rPr>
-          <w:szCs w:val="24"/>
-        </w:rPr>
-        <w:t xml:space="preserve"> </w:t>
-      </w:r>
-      <w:r>
-        <w:rPr>
-          <w:szCs w:val="24"/>
-        </w:rPr>
-        <w:fldChar w:fldCharType="begin"/>
-      </w:r>
-      <w:r>
-        <w:rPr>
-          <w:szCs w:val="24"/>
-        </w:rPr>
-        <w:instrText xml:space="preserve"> ADDIN ZOTERO_ITEM CSL_CITATION {"citationID":"Llf62Ssq","properties":{"formattedCitation":"\\uldash{(Futuyma, 2005)}","plainCitation":"(Futuyma, 2005)","noteIndex":0},"citationItems":[{"id":243,"uris":["http://zotero.org/users/4800858/items/2RX37NP7"],"uri":["http://zotero.org/users/4800858/items/2RX37NP7"],"itemData":{"id":243,"type":"book","title":"Evolution","publisher":"Sinauer Associates Inc","abstract":"In its scope and emphases, Evolution is a readily recognized descendant of the author's previous textbook, Evolutionary Biology. However, it is much shorter and is exclusively directed toward an undergraduate audience. Teachers and students will find the list of important concepts and terms in each chapter a helpful guide, and will appreciate the radically different dynamic figures and lively photographs. The content of all chapters has been updated, and material has been reorganized into new chapters such as \"Conflict and Cooperation\" and \"How To Be Fit.\" Contributors Scott M. Edwards and John R. True have provided authoritative chapters on \"Evolution of Genes and Genomes\" and \"Development and Evolution,\" two of the most rapidly developing subjects in evolutionary biology. A new final chapter on \"Evolutionary Science, Creationism, and Society\" treats such topics as the nature of science and the practical applications of evolutionary biology.","ISBN":"0-87893-187-2","author":[{"family":"Futuyma","given":"Douglas J."}],"issued":{"date-parts":[["2005"]]}}}],"schema":"https://github.com/citation-style-language/schema/raw/master/csl-citation.json"} </w:instrText>
-      </w:r>
-      <w:r>
-        <w:rPr>
-          <w:szCs w:val="24"/>
-        </w:rPr>
-        <w:fldChar w:fldCharType="separate"/>
-      </w:r>
-      <w:r>
-        <w:rPr>
-          <w:szCs w:val="24"/>
-          <w:u w:val="dash"/>
-        </w:rPr>
-        <w:t>(Futuyma, 2005)</w:t>
-      </w:r>
-      <w:r>
-        <w:rPr>
-          <w:szCs w:val="24"/>
-        </w:rPr>
-        <w:fldChar w:fldCharType="end"/>
-      </w:r>
-      <w:r>
-        <w:rPr>
-          <w:szCs w:val="24"/>
-        </w:rPr>
-        <w:t xml:space="preserve">. </w:t>
-      </w:r>
-      <w:r>
-        <w:rPr>
-          <w:szCs w:val="24"/>
-        </w:rPr>
-        <w:t>Since the</w:t>
-      </w:r>
-      <w:r>
-        <w:rPr>
-          <w:szCs w:val="24"/>
-        </w:rPr>
-        <w:t xml:space="preserve"> evolutionary process of</w:t>
-      </w:r>
-      <w:r>
-        <w:rPr>
-          <w:szCs w:val="24"/>
-        </w:rPr>
-        <w:t xml:space="preserve"> microsporidia </w:t>
-      </w:r>
-      <w:r>
-        <w:rPr>
-          <w:szCs w:val="24"/>
-        </w:rPr>
-        <w:t xml:space="preserve">is </w:t>
-      </w:r>
-      <w:r>
-        <w:rPr>
-          <w:szCs w:val="24"/>
-        </w:rPr>
-        <w:t xml:space="preserve">still poorly understood, a comparative analysis between the contemporary microsporidia and </w:t>
-      </w:r>
-      <w:r>
-        <w:rPr>
-          <w:szCs w:val="24"/>
-        </w:rPr>
-        <w:t>their ancestor is required</w:t>
-      </w:r>
-      <w:r>
-        <w:rPr>
-          <w:szCs w:val="24"/>
-        </w:rPr>
-        <w:t xml:space="preserve"> </w:t>
-      </w:r>
-      <w:r>
-        <w:rPr>
-          <w:szCs w:val="24"/>
-        </w:rPr>
-        <w:fldChar w:fldCharType="begin"/>
-      </w:r>
-      <w:r>
-        <w:rPr>
-          <w:szCs w:val="24"/>
-        </w:rPr>
-        <w:instrText xml:space="preserve"> ADDIN ZOTERO_ITEM CSL_CITATION {"citationID":"SEHR9ydl","properties":{"formattedCitation":"\\uldash{(Keeling and Fast, 2002)}","plainCitation":"(Keeling and Fast, 2002)","noteIndex":0},"citationItems":[{"id":153,"uris":["http://zotero.org/users/4800858/items/NPY2PWLP"],"uri":["http://zotero.org/users/4800858/items/NPY2PWLP"],"itemData":{"id":153,"type":"article-journal","title":"Microsporidia: biology and evolution of highly reduced intracellular parasites.","container-title":"Annual review of microbiology","page":"93-116","volume":"56","abstract":"Microsporidia are a large group of microbial eukaryotes composed exclusively of obligate intracellular parasites of other eukaryotes. Almost 150 years of microsporidian research has led to a basic understanding of many aspects of microsporidian biology, especially their unique and highly specialized mode of infection, where the parasite enters its host through a projectile tube that is expelled at high velocity. Molecular biology and genomic studies on microsporidia have also drawn attention to many other unusual features, including a unique core carbon metabolism and genomes in the size range of bacteria. These seemingly simple parasites were once thought to be the most primitive eukaryotes; however, we now know from molecular phylogeny that they are highly specialized fungi. The fungal nature of microsporidia indicates that microsporidia have undergone severe selective reduction permeating every level of their biology: From cell structures to metabolism, and from genomics to gene structure, microsporidia are reduced.","DOI":"10.1146/annurev.micro.56.012302.160854","author":[{"family":"Keeling","given":"Patrick J"},{"family":"Fast","given":"Naomi M"}],"issued":{"date-parts":[["2002",1]]}}}],"schema":"https://github.com/citation-style-language/schema/raw/master/csl-citation.json"} </w:instrText>
-      </w:r>
-      <w:r>
-        <w:rPr>
-          <w:szCs w:val="24"/>
-        </w:rPr>
-        <w:fldChar w:fldCharType="separate"/>
-      </w:r>
-      <w:r>
-        <w:rPr>
-          <w:szCs w:val="24"/>
-          <w:u w:val="dash"/>
-        </w:rPr>
-        <w:t>(Keeling and Fast, 2002)</w:t>
-      </w:r>
-      <w:r>
-        <w:rPr>
-          <w:szCs w:val="24"/>
-        </w:rPr>
-        <w:fldChar w:fldCharType="end"/>
-      </w:r>
-      <w:r>
-        <w:rPr>
-          <w:szCs w:val="24"/>
-        </w:rPr>
-        <w:t xml:space="preserve">. </w:t>
-      </w:r>
-      <w:r>
-        <w:rPr>
-          <w:szCs w:val="24"/>
-        </w:rPr>
-        <w:t>For this reason</w:t>
-      </w:r>
-      <w:r>
-        <w:rPr>
-          <w:szCs w:val="24"/>
-        </w:rPr>
-        <w:t>, in this chapter we describe a</w:t>
-      </w:r>
-      <w:r>
-        <w:rPr>
-          <w:szCs w:val="24"/>
-        </w:rPr>
-        <w:t>n</w:t>
-      </w:r>
-      <w:r>
-        <w:rPr>
-          <w:szCs w:val="24"/>
-        </w:rPr>
-        <w:t xml:space="preserve"> </w:t>
-      </w:r>
-      <w:r>
-        <w:rPr>
-          <w:szCs w:val="24"/>
-        </w:rPr>
-        <w:t>orthology-based</w:t>
-      </w:r>
-      <w:r>
-        <w:rPr>
-          <w:szCs w:val="24"/>
-        </w:rPr>
-        <w:t xml:space="preserve"> approach for estimating the microsporidian last common ancestor (LCA)</w:t>
-      </w:r>
-      <w:r>
-        <w:rPr>
-          <w:szCs w:val="24"/>
-        </w:rPr>
-        <w:t xml:space="preserve"> protein set</w:t>
-      </w:r>
-      <w:r>
-        <w:rPr>
-          <w:szCs w:val="24"/>
-        </w:rPr>
-        <w:t>, which was served as a</w:t>
-      </w:r>
-      <w:r>
-        <w:rPr>
-          <w:szCs w:val="24"/>
-        </w:rPr>
-        <w:t>n</w:t>
-      </w:r>
-      <w:r>
-        <w:rPr>
-          <w:szCs w:val="24"/>
-        </w:rPr>
-        <w:t xml:space="preserve"> </w:t>
-      </w:r>
-      <w:r>
-        <w:rPr>
-          <w:szCs w:val="24"/>
-        </w:rPr>
-        <w:t>initial data for further analyse</w:t>
+        <w:t xml:space="preserve">We analyzed the proportion of </w:t>
+      </w:r>
+      <w:r>
+        <w:rPr>
+          <w:szCs w:val="24"/>
+        </w:rPr>
+        <w:t>orthologous</w:t>
+      </w:r>
+      <w:r>
+        <w:rPr>
+          <w:szCs w:val="24"/>
+        </w:rPr>
+        <w:t xml:space="preserve"> and lineage specific proteins</w:t>
+      </w:r>
+      <w:r>
+        <w:rPr>
+          <w:szCs w:val="24"/>
+        </w:rPr>
+        <w:t xml:space="preserve"> in 11 microsporidia specie</w:t>
       </w:r>
       <w:r>
         <w:rPr>
@@ -1068,125 +135,6 @@
         </w:rPr>
         <w:t>s</w:t>
       </w:r>
-      <w:r>
-        <w:rPr>
-          <w:szCs w:val="24"/>
-        </w:rPr>
-        <w:t>.</w:t>
-      </w:r>
-    </w:p>
-    <w:p>
-      <w:pPr>
-        <w:spacing w:after="0" w:line="360" w:lineRule="auto"/>
-        <w:rPr>
-          <w:szCs w:val="24"/>
-        </w:rPr>
-      </w:pPr>
-    </w:p>
-    <w:p>
-      <w:pPr>
-        <w:spacing w:after="0" w:line="360" w:lineRule="auto"/>
-        <w:rPr>
-          <w:szCs w:val="24"/>
-        </w:rPr>
-      </w:pPr>
-      <w:r>
-        <w:rPr>
-          <w:szCs w:val="24"/>
-          <w:highlight w:val="yellow"/>
-        </w:rPr>
-        <w:t>Discussion</w:t>
-      </w:r>
-    </w:p>
-    <w:p>
-      <w:pPr>
-        <w:spacing w:after="0" w:line="360" w:lineRule="auto"/>
-        <w:rPr>
-          <w:szCs w:val="24"/>
-        </w:rPr>
-      </w:pPr>
-      <w:r>
-        <w:rPr>
-          <w:szCs w:val="24"/>
-          <w:highlight w:val="yellow"/>
-        </w:rPr>
-        <w:t xml:space="preserve">Proportion of </w:t>
-      </w:r>
-      <w:r>
-        <w:rPr>
-          <w:szCs w:val="24"/>
-          <w:highlight w:val="yellow"/>
-        </w:rPr>
-        <w:t>orthologous</w:t>
-      </w:r>
-      <w:r>
-        <w:rPr>
-          <w:szCs w:val="24"/>
-          <w:highlight w:val="yellow"/>
-        </w:rPr>
-        <w:t xml:space="preserve"> and lineage specific proteins (or </w:t>
-      </w:r>
-      <w:r>
-        <w:rPr>
-          <w:szCs w:val="24"/>
-          <w:highlight w:val="yellow"/>
-        </w:rPr>
-        <w:t>the reduction and exp</w:t>
-      </w:r>
-      <w:r>
-        <w:rPr>
-          <w:szCs w:val="24"/>
-          <w:highlight w:val="yellow"/>
-        </w:rPr>
-        <w:t>ansion in microsporidian genome</w:t>
-      </w:r>
-      <w:r>
-        <w:rPr>
-          <w:szCs w:val="24"/>
-          <w:highlight w:val="yellow"/>
-        </w:rPr>
-        <w:t>)</w:t>
-      </w:r>
-    </w:p>
-    <w:p>
-      <w:pPr>
-        <w:spacing w:after="0" w:line="360" w:lineRule="auto"/>
-        <w:rPr>
-          <w:szCs w:val="24"/>
-        </w:rPr>
-      </w:pPr>
-      <w:r>
-        <w:rPr>
-          <w:szCs w:val="24"/>
-        </w:rPr>
-        <w:t xml:space="preserve">We analyzed the proportion of </w:t>
-      </w:r>
-      <w:r>
-        <w:rPr>
-          <w:szCs w:val="24"/>
-        </w:rPr>
-        <w:t>orthologous</w:t>
-      </w:r>
-      <w:r>
-        <w:rPr>
-          <w:szCs w:val="24"/>
-        </w:rPr>
-        <w:t xml:space="preserve"> and lineage specific proteins</w:t>
-      </w:r>
-      <w:r>
-        <w:rPr>
-          <w:szCs w:val="24"/>
-        </w:rPr>
-        <w:t xml:space="preserve"> in 11 microsporidia specie</w:t>
-      </w:r>
-      <w:r>
-        <w:rPr>
-          <w:szCs w:val="24"/>
-        </w:rPr>
-        <w:t>s</w:t>
-      </w:r>
-      <w:bookmarkStart w:id="0" w:name="_GoBack"/>
-      <w:bookmarkEnd w:id="0"/>
       <w:r>
         <w:rPr>
           <w:szCs w:val="24"/>
@@ -1233,7 +181,7 @@
                     </pic:cNvPicPr>
                   </pic:nvPicPr>
                   <pic:blipFill>
-                    <a:blip r:embed="rId11">
+                    <a:blip r:embed="rId9">
                       <a:extLst>
                         <a:ext uri="{28A0092B-C50C-407E-A947-70E740481C1C}">
                           <a14:useLocalDpi xmlns:a14="http://schemas.microsoft.com/office/drawing/2010/main" val="0"/>
@@ -1563,6 +511,7 @@
           <w:noProof/>
           <w:szCs w:val="24"/>
         </w:rPr>
+        <w:lastRenderedPageBreak/>
         <w:drawing>
           <wp:inline distT="0" distB="0" distL="0" distR="0" wp14:anchorId="0E5836F8" wp14:editId="36CE281C">
             <wp:extent cx="5400040" cy="1978763"/>
@@ -1581,7 +530,7 @@
                     </pic:cNvPicPr>
                   </pic:nvPicPr>
                   <pic:blipFill>
-                    <a:blip r:embed="rId12">
+                    <a:blip r:embed="rId10">
                       <a:extLst>
                         <a:ext uri="{28A0092B-C50C-407E-A947-70E740481C1C}">
                           <a14:useLocalDpi xmlns:a14="http://schemas.microsoft.com/office/drawing/2010/main" val="0"/>
@@ -1679,6 +628,388 @@
       </w:r>
       <w:r>
         <w:t xml:space="preserve"> taxa.</w:t>
+      </w:r>
+    </w:p>
+    <w:p>
+      <w:pPr>
+        <w:spacing w:after="0" w:line="360" w:lineRule="auto"/>
+        <w:rPr>
+          <w:szCs w:val="24"/>
+        </w:rPr>
+        <w:sectPr>
+          <w:headerReference w:type="default" r:id="rId11"/>
+          <w:footerReference w:type="default" r:id="rId12"/>
+          <w:footnotePr>
+            <w:pos w:val="beneathText"/>
+          </w:footnotePr>
+          <w:endnotePr>
+            <w:numFmt w:val="decimal"/>
+          </w:endnotePr>
+          <w:pgSz w:w="11906" w:h="16838"/>
+          <w:pgMar w:top="1418" w:right="1701" w:bottom="851" w:left="1701" w:header="709" w:footer="709" w:gutter="0"/>
+          <w:cols w:space="708"/>
+          <w:docGrid w:linePitch="360"/>
+        </w:sectPr>
+      </w:pPr>
+    </w:p>
+    <w:p>
+      <w:pPr>
+        <w:spacing w:after="0" w:line="360" w:lineRule="auto"/>
+        <w:rPr>
+          <w:szCs w:val="24"/>
+          <w:highlight w:val="yellow"/>
+        </w:rPr>
+      </w:pPr>
+      <w:r>
+        <w:rPr>
+          <w:szCs w:val="24"/>
+          <w:highlight w:val="yellow"/>
+        </w:rPr>
+        <w:t>HamFAS:</w:t>
+      </w:r>
+    </w:p>
+    <w:p>
+      <w:pPr>
+        <w:spacing w:after="0" w:line="360" w:lineRule="auto"/>
+        <w:rPr>
+          <w:szCs w:val="24"/>
+        </w:rPr>
+      </w:pPr>
+      <w:r>
+        <w:rPr>
+          <w:szCs w:val="24"/>
+          <w:highlight w:val="yellow"/>
+        </w:rPr>
+        <w:t>Why did BlastKOALA and KAAS fail to annotate HamFAS-only protein?</w:t>
+      </w:r>
+    </w:p>
+    <w:p>
+      <w:pPr>
+        <w:spacing w:after="0" w:line="360" w:lineRule="auto"/>
+        <w:jc w:val="both"/>
+        <w:rPr>
+          <w:szCs w:val="24"/>
+        </w:rPr>
+      </w:pPr>
+      <w:r>
+        <w:rPr>
+          <w:szCs w:val="24"/>
+        </w:rPr>
+        <w:t xml:space="preserve">One reason could be, that the orthology prediction approaches used by KAAS and BlastKOALA are not as sensitive as HaMStR. The second reason is due the their "secret" filter criteria to select candidate for doing annotation transfer. </w:t>
+      </w:r>
+    </w:p>
+    <w:p>
+      <w:pPr>
+        <w:spacing w:after="0" w:line="360" w:lineRule="auto"/>
+        <w:jc w:val="both"/>
+        <w:rPr>
+          <w:szCs w:val="24"/>
+        </w:rPr>
+      </w:pPr>
+      <w:r>
+        <w:rPr>
+          <w:szCs w:val="24"/>
+        </w:rPr>
+        <w:t>We have observed, that there are in total 86 predicted KOs that are common between annotated and unannotated data sets. In which 44 cases are also supported by InParanoid. Examples:</w:t>
+      </w:r>
+    </w:p>
+    <w:p>
+      <w:pPr>
+        <w:spacing w:after="0" w:line="360" w:lineRule="auto"/>
+        <w:jc w:val="both"/>
+        <w:rPr>
+          <w:szCs w:val="24"/>
+        </w:rPr>
+      </w:pPr>
+      <w:r>
+        <w:rPr>
+          <w:b/>
+          <w:szCs w:val="24"/>
+        </w:rPr>
+        <w:t>K00077:</w:t>
+      </w:r>
+      <w:r>
+        <w:rPr>
+          <w:szCs w:val="24"/>
+        </w:rPr>
+        <w:t xml:space="preserve"> </w:t>
+      </w:r>
+      <w:r>
+        <w:rPr>
+          <w:color w:val="FF0000"/>
+          <w:szCs w:val="24"/>
+        </w:rPr>
+        <w:t>sce:4314, B.subtilis:BSU15110</w:t>
+      </w:r>
+      <w:r>
+        <w:rPr>
+          <w:szCs w:val="24"/>
+        </w:rPr>
+        <w:t xml:space="preserve">, </w:t>
+      </w:r>
+      <w:r>
+        <w:rPr>
+          <w:color w:val="008000"/>
+          <w:szCs w:val="24"/>
+        </w:rPr>
+        <w:t>B.subtilis:BSU14440</w:t>
+      </w:r>
+      <w:r>
+        <w:rPr>
+          <w:szCs w:val="24"/>
+        </w:rPr>
+        <w:t xml:space="preserve"> (KEGG's representative sequences)</w:t>
+      </w:r>
+    </w:p>
+    <w:p>
+      <w:pPr>
+        <w:spacing w:after="0" w:line="360" w:lineRule="auto"/>
+        <w:jc w:val="both"/>
+        <w:rPr>
+          <w:szCs w:val="24"/>
+        </w:rPr>
+      </w:pPr>
+      <w:r>
+        <w:rPr>
+          <w:szCs w:val="24"/>
+        </w:rPr>
+        <w:t xml:space="preserve">HamFAS: </w:t>
+      </w:r>
+      <w:r>
+        <w:rPr>
+          <w:color w:val="008000"/>
+          <w:szCs w:val="24"/>
+        </w:rPr>
+        <w:t>sce:6474</w:t>
+      </w:r>
+      <w:r>
+        <w:rPr>
+          <w:szCs w:val="24"/>
+        </w:rPr>
+        <w:t xml:space="preserve"> (unannotated protein) is orthologous with </w:t>
+      </w:r>
+      <w:r>
+        <w:rPr>
+          <w:color w:val="008000"/>
+          <w:szCs w:val="24"/>
+        </w:rPr>
+        <w:t>B.subtilis:BSU14440</w:t>
+      </w:r>
+    </w:p>
+    <w:p>
+      <w:pPr>
+        <w:spacing w:after="0" w:line="360" w:lineRule="auto"/>
+        <w:jc w:val="both"/>
+        <w:rPr>
+          <w:szCs w:val="24"/>
+        </w:rPr>
+      </w:pPr>
+      <w:r>
+        <w:rPr>
+          <w:szCs w:val="24"/>
+        </w:rPr>
+        <w:t>Inparanoid: 2 separate OGs: (</w:t>
+      </w:r>
+      <w:r>
+        <w:rPr>
+          <w:color w:val="FF0000"/>
+          <w:szCs w:val="24"/>
+        </w:rPr>
+        <w:t>sce:4314, B.subtilis:BSU15110</w:t>
+      </w:r>
+      <w:r>
+        <w:rPr>
+          <w:szCs w:val="24"/>
+        </w:rPr>
+        <w:t>) and (</w:t>
+      </w:r>
+      <w:r>
+        <w:rPr>
+          <w:color w:val="008000"/>
+          <w:szCs w:val="24"/>
+        </w:rPr>
+        <w:t>sce:6474, B.subtilis:BSU14440</w:t>
+      </w:r>
+      <w:r>
+        <w:rPr>
+          <w:szCs w:val="24"/>
+        </w:rPr>
+        <w:t>)</w:t>
+      </w:r>
+    </w:p>
+    <w:p>
+      <w:pPr>
+        <w:spacing w:after="0" w:line="360" w:lineRule="auto"/>
+        <w:jc w:val="both"/>
+        <w:rPr>
+          <w:szCs w:val="24"/>
+        </w:rPr>
+      </w:pPr>
+      <w:r>
+        <w:rPr>
+          <w:b/>
+          <w:szCs w:val="24"/>
+        </w:rPr>
+        <w:t>K00799:</w:t>
+      </w:r>
+      <w:r>
+        <w:rPr>
+          <w:szCs w:val="24"/>
+        </w:rPr>
+        <w:t xml:space="preserve"> </w:t>
+      </w:r>
+      <w:r>
+        <w:rPr>
+          <w:color w:val="008000"/>
+          <w:szCs w:val="24"/>
+        </w:rPr>
+        <w:t>ath:AT1G02930,...</w:t>
+      </w:r>
+      <w:r>
+        <w:rPr>
+          <w:szCs w:val="24"/>
+        </w:rPr>
+        <w:t xml:space="preserve">, </w:t>
+      </w:r>
+      <w:r>
+        <w:rPr>
+          <w:color w:val="FF0000"/>
+          <w:szCs w:val="24"/>
+        </w:rPr>
+        <w:t>ath:AT2G30870,..., sce:5364</w:t>
+      </w:r>
+      <w:r>
+        <w:rPr>
+          <w:szCs w:val="24"/>
+        </w:rPr>
+        <w:t>, sce:1884</w:t>
+      </w:r>
+    </w:p>
+    <w:p>
+      <w:pPr>
+        <w:spacing w:after="0" w:line="360" w:lineRule="auto"/>
+        <w:jc w:val="both"/>
+        <w:rPr>
+          <w:szCs w:val="24"/>
+        </w:rPr>
+      </w:pPr>
+      <w:r>
+        <w:rPr>
+          <w:szCs w:val="24"/>
+        </w:rPr>
+        <w:t xml:space="preserve">HamFAS: </w:t>
+      </w:r>
+      <w:r>
+        <w:rPr>
+          <w:color w:val="008000"/>
+          <w:szCs w:val="24"/>
+        </w:rPr>
+        <w:t>sce:2310 - ath:AT1G02930,...</w:t>
+      </w:r>
+    </w:p>
+    <w:p>
+      <w:pPr>
+        <w:spacing w:after="0" w:line="360" w:lineRule="auto"/>
+        <w:jc w:val="both"/>
+        <w:rPr>
+          <w:szCs w:val="24"/>
+        </w:rPr>
+      </w:pPr>
+      <w:r>
+        <w:rPr>
+          <w:szCs w:val="24"/>
+        </w:rPr>
+        <w:t xml:space="preserve">(sce:1884 has no ortholog with </w:t>
+      </w:r>
+      <w:r>
+        <w:rPr>
+          <w:i/>
+          <w:szCs w:val="24"/>
+        </w:rPr>
+        <w:t>A.thaliana</w:t>
+      </w:r>
+      <w:r>
+        <w:rPr>
+          <w:szCs w:val="24"/>
+        </w:rPr>
+        <w:t xml:space="preserve"> according to InParanoid)</w:t>
+      </w:r>
+    </w:p>
+    <w:p>
+      <w:pPr>
+        <w:spacing w:after="0" w:line="360" w:lineRule="auto"/>
+        <w:jc w:val="both"/>
+        <w:rPr>
+          <w:color w:val="FF0000"/>
+          <w:szCs w:val="24"/>
+        </w:rPr>
+      </w:pPr>
+      <w:r>
+        <w:rPr>
+          <w:b/>
+          <w:szCs w:val="24"/>
+        </w:rPr>
+        <w:t>K00877:</w:t>
+      </w:r>
+      <w:r>
+        <w:rPr>
+          <w:szCs w:val="24"/>
+        </w:rPr>
+        <w:t xml:space="preserve"> S.pombe:4570, S.pombe:875, </w:t>
+      </w:r>
+      <w:r>
+        <w:rPr>
+          <w:color w:val="008000"/>
+          <w:szCs w:val="24"/>
+        </w:rPr>
+        <w:t>S.pombe:1336, sce:1877, sce:997</w:t>
+      </w:r>
+    </w:p>
+    <w:p>
+      <w:pPr>
+        <w:spacing w:after="0" w:line="360" w:lineRule="auto"/>
+        <w:jc w:val="both"/>
+        <w:rPr>
+          <w:color w:val="FF0000"/>
+          <w:szCs w:val="24"/>
+        </w:rPr>
+      </w:pPr>
+      <w:r>
+        <w:rPr>
+          <w:szCs w:val="24"/>
+        </w:rPr>
+        <w:t xml:space="preserve">HamFAS: </w:t>
+      </w:r>
+      <w:r>
+        <w:rPr>
+          <w:color w:val="008000"/>
+          <w:szCs w:val="24"/>
+        </w:rPr>
+        <w:t>sce:487 - S.pombe:1336</w:t>
+      </w:r>
+    </w:p>
+    <w:p>
+      <w:pPr>
+        <w:spacing w:after="0" w:line="360" w:lineRule="auto"/>
+        <w:jc w:val="both"/>
+        <w:rPr>
+          <w:color w:val="FF0000"/>
+          <w:szCs w:val="24"/>
+        </w:rPr>
+      </w:pPr>
+    </w:p>
+    <w:p>
+      <w:pPr>
+        <w:spacing w:after="0" w:line="360" w:lineRule="auto"/>
+        <w:rPr>
+          <w:szCs w:val="24"/>
+        </w:rPr>
+      </w:pPr>
+      <w:r>
+        <w:rPr>
+          <w:szCs w:val="24"/>
+        </w:rPr>
+        <w:t>Those proteins have been probably either not predicted as orthologs or discarded after filtering through KEGG annotation pipeline.</w:t>
       </w:r>
     </w:p>
     <w:p>
@@ -6838,7 +6169,7 @@
 </file>
 
 <file path=customXml/itemProps1.xml><?xml version="1.0" encoding="utf-8"?>
-<ds:datastoreItem xmlns:ds="http://schemas.openxmlformats.org/officeDocument/2006/customXml" ds:itemID="{A2155887-917B-1D46-939C-D6D9AB6F6631}">
+<ds:datastoreItem xmlns:ds="http://schemas.openxmlformats.org/officeDocument/2006/customXml" ds:itemID="{EF023BC9-0E3B-FF4C-8A48-20D930F33E6A}">
   <ds:schemaRefs>
     <ds:schemaRef ds:uri="http://schemas.openxmlformats.org/officeDocument/2006/bibliography"/>
   </ds:schemaRefs>

</xml_diff>